<commit_message>
change directory path for the html files
</commit_message>
<xml_diff>
--- a/report/Notes.docx
+++ b/report/Notes.docx
@@ -1,6 +1,6 @@
 
 <file path=word/document.xml><?xml version="1.0" encoding="utf-8"?>
-<w:document xmlns:wpc="http://schemas.microsoft.com/office/word/2010/wordprocessingCanvas" xmlns:cx="http://schemas.microsoft.com/office/drawing/2014/chartex" xmlns:cx1="http://schemas.microsoft.com/office/drawing/2015/9/8/chartex" xmlns:cx2="http://schemas.microsoft.com/office/drawing/2015/10/21/chartex" xmlns:cx3="http://schemas.microsoft.com/office/drawing/2016/5/9/chartex" xmlns:cx4="http://schemas.microsoft.com/office/drawing/2016/5/10/chartex" xmlns:cx5="http://schemas.microsoft.com/office/drawing/2016/5/11/chartex" xmlns:cx6="http://schemas.microsoft.com/office/drawing/2016/5/12/chartex" xmlns:cx7="http://schemas.microsoft.com/office/drawing/2016/5/13/chartex" xmlns:cx8="http://schemas.microsoft.com/office/drawing/2016/5/14/chartex" xmlns:mc="http://schemas.openxmlformats.org/markup-compatibility/2006" xmlns:aink="http://schemas.microsoft.com/office/drawing/2016/ink" xmlns:am3d="http://schemas.microsoft.com/office/drawing/2017/model3d" xmlns:o="urn:schemas-microsoft-com:office:office" xmlns:r="http://schemas.openxmlformats.org/officeDocument/2006/relationships" xmlns:m="http://schemas.openxmlformats.org/officeDocument/2006/math" xmlns:v="urn:schemas-microsoft-com:vml" xmlns:wp14="http://schemas.microsoft.com/office/word/2010/wordprocessingDrawing" xmlns:wp="http://schemas.openxmlformats.org/drawingml/2006/wordprocessingDrawing" xmlns:w10="urn:schemas-microsoft-com:office:word" xmlns:w="http://schemas.openxmlformats.org/wordprocessingml/2006/main" xmlns:w14="http://schemas.microsoft.com/office/word/2010/wordml" xmlns:w15="http://schemas.microsoft.com/office/word/2012/wordml" xmlns:w16cid="http://schemas.microsoft.com/office/word/2016/wordml/cid" xmlns:w16se="http://schemas.microsoft.com/office/word/2015/wordml/symex" xmlns:wpg="http://schemas.microsoft.com/office/word/2010/wordprocessingGroup" xmlns:wpi="http://schemas.microsoft.com/office/word/2010/wordprocessingInk" xmlns:wne="http://schemas.microsoft.com/office/word/2006/wordml" xmlns:wps="http://schemas.microsoft.com/office/word/2010/wordprocessingShape" mc:Ignorable="w14 w15 w16se w16cid wp14">
+<w:document xmlns:wpc="http://schemas.microsoft.com/office/word/2010/wordprocessingCanvas" xmlns:cx="http://schemas.microsoft.com/office/drawing/2014/chartex" xmlns:cx1="http://schemas.microsoft.com/office/drawing/2015/9/8/chartex" xmlns:cx2="http://schemas.microsoft.com/office/drawing/2015/10/21/chartex" xmlns:cx3="http://schemas.microsoft.com/office/drawing/2016/5/9/chartex" xmlns:cx4="http://schemas.microsoft.com/office/drawing/2016/5/10/chartex" xmlns:cx5="http://schemas.microsoft.com/office/drawing/2016/5/11/chartex" xmlns:cx6="http://schemas.microsoft.com/office/drawing/2016/5/12/chartex" xmlns:cx7="http://schemas.microsoft.com/office/drawing/2016/5/13/chartex" xmlns:cx8="http://schemas.microsoft.com/office/drawing/2016/5/14/chartex" xmlns:mc="http://schemas.openxmlformats.org/markup-compatibility/2006" xmlns:aink="http://schemas.microsoft.com/office/drawing/2016/ink" xmlns:am3d="http://schemas.microsoft.com/office/drawing/2017/model3d" xmlns:o="urn:schemas-microsoft-com:office:office" xmlns:r="http://schemas.openxmlformats.org/officeDocument/2006/relationships" xmlns:m="http://schemas.openxmlformats.org/officeDocument/2006/math" xmlns:v="urn:schemas-microsoft-com:vml" xmlns:wp14="http://schemas.microsoft.com/office/word/2010/wordprocessingDrawing" xmlns:wp="http://schemas.openxmlformats.org/drawingml/2006/wordprocessingDrawing" xmlns:w10="urn:schemas-microsoft-com:office:word" xmlns:w="http://schemas.openxmlformats.org/wordprocessingml/2006/main" xmlns:w14="http://schemas.microsoft.com/office/word/2010/wordml" xmlns:w15="http://schemas.microsoft.com/office/word/2012/wordml" xmlns:w16cex="http://schemas.microsoft.com/office/word/2018/wordml/cex" xmlns:w16cid="http://schemas.microsoft.com/office/word/2016/wordml/cid" xmlns:w16="http://schemas.microsoft.com/office/word/2018/wordml" xmlns:w16se="http://schemas.microsoft.com/office/word/2015/wordml/symex" xmlns:wpg="http://schemas.microsoft.com/office/word/2010/wordprocessingGroup" xmlns:wpi="http://schemas.microsoft.com/office/word/2010/wordprocessingInk" xmlns:wne="http://schemas.microsoft.com/office/word/2006/wordml" xmlns:wps="http://schemas.microsoft.com/office/word/2010/wordprocessingShape" mc:Ignorable="w14 w15 w16se w16cid w16 w16cex wp14">
   <w:body>
     <w:p>
       <w:pPr>
@@ -21,13 +21,13 @@
       </w:r>
       <w:r>
         <w:rPr>
-          <w:rStyle w:val="Hyperlink"/>
+          <w:rStyle w:val="Hyperkobling"/>
         </w:rPr>
         <w:t>https://en.wikipedia.org/wiki/A_Game_of_Thrones_(board_game)#A_Clash_of_Kings</w:t>
       </w:r>
       <w:r>
         <w:rPr>
-          <w:rStyle w:val="Hyperlink"/>
+          <w:rStyle w:val="Hyperkobling"/>
         </w:rPr>
         <w:fldChar w:fldCharType="end"/>
       </w:r>
@@ -46,163 +46,75 @@
         <w:rPr>
           <w:b/>
           <w:bCs/>
-          <w:lang w:val="nb-NO"/>
-        </w:rPr>
-      </w:pPr>
-      <w:proofErr w:type="spellStart"/>
+        </w:rPr>
+      </w:pPr>
       <w:r>
         <w:rPr>
           <w:b/>
           <w:bCs/>
-          <w:lang w:val="nb-NO"/>
         </w:rPr>
         <w:t>Icons</w:t>
       </w:r>
+    </w:p>
+    <w:p/>
+    <w:p>
+      <w:r>
+        <w:t>Logo:</w:t>
+      </w:r>
+      <w:r>
+        <w:tab/>
+      </w:r>
+      <w:r>
+        <w:tab/>
+      </w:r>
+      <w:r>
+        <w:tab/>
+      </w:r>
+      <w:r>
+        <w:tab/>
+      </w:r>
+    </w:p>
+    <w:p/>
+    <w:p>
+      <w:r>
+        <w:t>Dice</w:t>
+      </w:r>
+      <w:r>
+        <w:t>:</w:t>
+      </w:r>
+      <w:r>
+        <w:tab/>
+      </w:r>
+      <w:r>
+        <w:tab/>
+        <w:t>Number between 1 - 6</w:t>
+      </w:r>
+    </w:p>
+    <w:p/>
+    <w:p>
+      <w:pPr>
+        <w:rPr>
+          <w:lang w:val="nb-NO"/>
+        </w:rPr>
+      </w:pPr>
+      <w:proofErr w:type="spellStart"/>
+      <w:r>
+        <w:rPr>
+          <w:lang w:val="nb-NO"/>
+        </w:rPr>
+        <w:t>Characters</w:t>
+      </w:r>
       <w:proofErr w:type="spellEnd"/>
-    </w:p>
-    <w:p>
-      <w:pPr>
-        <w:rPr>
-          <w:lang w:val="nb-NO"/>
-        </w:rPr>
-      </w:pPr>
-    </w:p>
-    <w:p>
-      <w:pPr>
-        <w:rPr>
-          <w:lang w:val="nb-NO"/>
-        </w:rPr>
-      </w:pPr>
-      <w:r>
-        <w:rPr>
-          <w:lang w:val="nb-NO"/>
-        </w:rPr>
-        <w:t>Logo:</w:t>
-      </w:r>
-      <w:r>
-        <w:rPr>
-          <w:lang w:val="nb-NO"/>
-        </w:rPr>
-        <w:tab/>
-      </w:r>
-      <w:r>
-        <w:rPr>
-          <w:lang w:val="nb-NO"/>
-        </w:rPr>
-        <w:tab/>
-      </w:r>
-      <w:r>
-        <w:rPr>
-          <w:lang w:val="nb-NO"/>
-        </w:rPr>
-        <w:tab/>
-      </w:r>
-      <w:r>
-        <w:rPr>
-          <w:lang w:val="nb-NO"/>
-        </w:rPr>
-        <w:tab/>
-      </w:r>
-    </w:p>
-    <w:p>
-      <w:pPr>
-        <w:rPr>
-          <w:lang w:val="nb-NO"/>
-        </w:rPr>
-      </w:pPr>
-    </w:p>
-    <w:p>
-      <w:pPr>
-        <w:rPr>
-          <w:lang w:val="nb-NO"/>
-        </w:rPr>
-      </w:pPr>
-      <w:proofErr w:type="spellStart"/>
-      <w:r>
-        <w:rPr>
-          <w:lang w:val="nb-NO"/>
-        </w:rPr>
-        <w:t>Dice</w:t>
-      </w:r>
-      <w:proofErr w:type="spellEnd"/>
       <w:r>
         <w:rPr>
           <w:lang w:val="nb-NO"/>
         </w:rPr>
         <w:t>:</w:t>
       </w:r>
-      <w:r>
-        <w:rPr>
-          <w:lang w:val="nb-NO"/>
-        </w:rPr>
-        <w:tab/>
-      </w:r>
-      <w:r>
-        <w:rPr>
-          <w:lang w:val="nb-NO"/>
-        </w:rPr>
-        <w:tab/>
-      </w:r>
-      <w:proofErr w:type="spellStart"/>
-      <w:r>
-        <w:rPr>
-          <w:lang w:val="nb-NO"/>
-        </w:rPr>
-        <w:t>Number</w:t>
-      </w:r>
-      <w:proofErr w:type="spellEnd"/>
-      <w:r>
-        <w:rPr>
-          <w:lang w:val="nb-NO"/>
-        </w:rPr>
-        <w:t xml:space="preserve"> </w:t>
-      </w:r>
-      <w:proofErr w:type="spellStart"/>
-      <w:r>
-        <w:rPr>
-          <w:lang w:val="nb-NO"/>
-        </w:rPr>
-        <w:t>between</w:t>
-      </w:r>
-      <w:proofErr w:type="spellEnd"/>
-      <w:r>
-        <w:rPr>
-          <w:lang w:val="nb-NO"/>
-        </w:rPr>
-        <w:t xml:space="preserve"> 1 - 6</w:t>
-      </w:r>
-    </w:p>
-    <w:p>
-      <w:pPr>
-        <w:rPr>
-          <w:lang w:val="nb-NO"/>
-        </w:rPr>
-      </w:pPr>
-    </w:p>
-    <w:p>
-      <w:pPr>
-        <w:rPr>
-          <w:lang w:val="nb-NO"/>
-        </w:rPr>
-      </w:pPr>
-      <w:proofErr w:type="spellStart"/>
-      <w:r>
-        <w:rPr>
-          <w:lang w:val="nb-NO"/>
-        </w:rPr>
-        <w:t>Characters</w:t>
-      </w:r>
-      <w:proofErr w:type="spellEnd"/>
-      <w:r>
-        <w:rPr>
-          <w:lang w:val="nb-NO"/>
-        </w:rPr>
-        <w:t>:</w:t>
-      </w:r>
-    </w:p>
-    <w:p>
-      <w:pPr>
-        <w:pStyle w:val="ListParagraph"/>
+    </w:p>
+    <w:p>
+      <w:pPr>
+        <w:pStyle w:val="Listeavsnitt"/>
         <w:numPr>
           <w:ilvl w:val="0"/>
           <w:numId w:val="5"/>
@@ -277,7 +189,7 @@
     </w:p>
     <w:p>
       <w:pPr>
-        <w:pStyle w:val="ListParagraph"/>
+        <w:pStyle w:val="Listeavsnitt"/>
         <w:numPr>
           <w:ilvl w:val="0"/>
           <w:numId w:val="5"/>
@@ -360,7 +272,7 @@
     </w:p>
     <w:p>
       <w:pPr>
-        <w:pStyle w:val="ListParagraph"/>
+        <w:pStyle w:val="Listeavsnitt"/>
         <w:numPr>
           <w:ilvl w:val="0"/>
           <w:numId w:val="5"/>
@@ -437,104 +349,38 @@
     </w:p>
     <w:p>
       <w:pPr>
-        <w:pStyle w:val="ListParagraph"/>
+        <w:pStyle w:val="Listeavsnitt"/>
         <w:numPr>
           <w:ilvl w:val="0"/>
           <w:numId w:val="5"/>
         </w:numPr>
-        <w:rPr>
-          <w:lang w:val="nb-NO"/>
-        </w:rPr>
-      </w:pPr>
-      <w:r>
-        <w:rPr>
-          <w:lang w:val="nb-NO"/>
-        </w:rPr>
-        <w:t xml:space="preserve">Robert </w:t>
-      </w:r>
-      <w:proofErr w:type="spellStart"/>
-      <w:r>
-        <w:rPr>
-          <w:lang w:val="nb-NO"/>
-        </w:rPr>
-        <w:t>Baratheon</w:t>
-      </w:r>
-      <w:proofErr w:type="spellEnd"/>
-      <w:r>
-        <w:rPr>
-          <w:lang w:val="nb-NO"/>
-        </w:rPr>
-        <w:t xml:space="preserve"> </w:t>
-      </w:r>
-      <w:r>
-        <w:rPr>
-          <w:lang w:val="nb-NO"/>
-        </w:rPr>
-        <w:tab/>
-      </w:r>
-      <w:r>
-        <w:rPr>
-          <w:lang w:val="nb-NO"/>
-        </w:rPr>
+      </w:pPr>
+      <w:r>
+        <w:t xml:space="preserve">Robert Baratheon </w:t>
+      </w:r>
+      <w:r>
+        <w:tab/>
+      </w:r>
+      <w:r>
         <w:t xml:space="preserve">- </w:t>
       </w:r>
       <w:r>
-        <w:rPr>
-          <w:lang w:val="nb-NO"/>
-        </w:rPr>
-        <w:tab/>
-      </w:r>
-      <w:r>
-        <w:rPr>
-          <w:lang w:val="nb-NO"/>
-        </w:rPr>
-        <w:t xml:space="preserve">House </w:t>
-      </w:r>
-      <w:proofErr w:type="spellStart"/>
-      <w:r>
-        <w:rPr>
-          <w:lang w:val="nb-NO"/>
-        </w:rPr>
-        <w:t>Baratheon</w:t>
-      </w:r>
-      <w:proofErr w:type="spellEnd"/>
-      <w:r>
-        <w:rPr>
-          <w:lang w:val="nb-NO"/>
-        </w:rPr>
-        <w:tab/>
-      </w:r>
-      <w:r>
-        <w:rPr>
-          <w:lang w:val="nb-NO"/>
-        </w:rPr>
-        <w:tab/>
-        <w:t>- S</w:t>
-      </w:r>
-      <w:r>
-        <w:rPr>
-          <w:lang w:val="nb-NO"/>
-        </w:rPr>
-        <w:t xml:space="preserve">tag </w:t>
-      </w:r>
-      <w:proofErr w:type="spellStart"/>
-      <w:r>
-        <w:rPr>
-          <w:lang w:val="nb-NO"/>
-        </w:rPr>
-        <w:t>R</w:t>
-      </w:r>
-      <w:r>
-        <w:rPr>
-          <w:lang w:val="nb-NO"/>
-        </w:rPr>
-        <w:t>ampant</w:t>
-      </w:r>
-      <w:proofErr w:type="spellEnd"/>
-    </w:p>
-    <w:p>
-      <w:pPr>
-        <w:pStyle w:val="ListParagraph"/>
+        <w:tab/>
+      </w:r>
+      <w:r>
+        <w:t>House Baratheon</w:t>
+      </w:r>
+      <w:r>
+        <w:tab/>
+      </w:r>
+      <w:r>
+        <w:tab/>
+        <w:t>- Stag Rampant</w:t>
+      </w:r>
+    </w:p>
+    <w:p>
+      <w:pPr>
+        <w:pStyle w:val="Listeavsnitt"/>
         <w:numPr>
           <w:ilvl w:val="0"/>
           <w:numId w:val="5"/>
@@ -619,7 +465,7 @@
     </w:p>
     <w:p>
       <w:pPr>
-        <w:pStyle w:val="ListParagraph"/>
+        <w:pStyle w:val="Listeavsnitt"/>
         <w:numPr>
           <w:ilvl w:val="0"/>
           <w:numId w:val="5"/>
@@ -710,7 +556,7 @@
     </w:p>
     <w:p>
       <w:pPr>
-        <w:pStyle w:val="ListParagraph"/>
+        <w:pStyle w:val="Listeavsnitt"/>
         <w:numPr>
           <w:ilvl w:val="0"/>
           <w:numId w:val="5"/>
@@ -799,7 +645,7 @@
     </w:p>
     <w:p>
       <w:pPr>
-        <w:pStyle w:val="ListParagraph"/>
+        <w:pStyle w:val="Listeavsnitt"/>
         <w:numPr>
           <w:ilvl w:val="0"/>
           <w:numId w:val="5"/>
@@ -896,7 +742,7 @@
     </w:p>
     <w:p>
       <w:pPr>
-        <w:pStyle w:val="ListParagraph"/>
+        <w:pStyle w:val="Listeavsnitt"/>
         <w:numPr>
           <w:ilvl w:val="0"/>
           <w:numId w:val="5"/>
@@ -975,7 +821,7 @@
     </w:p>
     <w:p>
       <w:pPr>
-        <w:pStyle w:val="ListParagraph"/>
+        <w:pStyle w:val="Listeavsnitt"/>
         <w:numPr>
           <w:ilvl w:val="0"/>
           <w:numId w:val="5"/>
@@ -1053,7 +899,7 @@
     </w:p>
     <w:p>
       <w:pPr>
-        <w:pStyle w:val="ListParagraph"/>
+        <w:pStyle w:val="Listeavsnitt"/>
         <w:numPr>
           <w:ilvl w:val="1"/>
           <w:numId w:val="2"/>
@@ -1075,7 +921,7 @@
     </w:p>
     <w:p>
       <w:pPr>
-        <w:pStyle w:val="ListParagraph"/>
+        <w:pStyle w:val="Listeavsnitt"/>
         <w:numPr>
           <w:ilvl w:val="1"/>
           <w:numId w:val="2"/>
@@ -1095,7 +941,7 @@
     </w:p>
     <w:p>
       <w:pPr>
-        <w:pStyle w:val="ListParagraph"/>
+        <w:pStyle w:val="Listeavsnitt"/>
         <w:numPr>
           <w:ilvl w:val="1"/>
           <w:numId w:val="2"/>
@@ -1115,7 +961,7 @@
     </w:p>
     <w:p>
       <w:pPr>
-        <w:pStyle w:val="ListParagraph"/>
+        <w:pStyle w:val="Listeavsnitt"/>
         <w:numPr>
           <w:ilvl w:val="1"/>
           <w:numId w:val="2"/>
@@ -1248,7 +1094,7 @@
     </w:p>
     <w:p>
       <w:pPr>
-        <w:pStyle w:val="ListParagraph"/>
+        <w:pStyle w:val="Listeavsnitt"/>
         <w:numPr>
           <w:ilvl w:val="0"/>
           <w:numId w:val="4"/>
@@ -1282,7 +1128,7 @@
     </w:p>
     <w:p>
       <w:pPr>
-        <w:pStyle w:val="ListParagraph"/>
+        <w:pStyle w:val="Listeavsnitt"/>
         <w:numPr>
           <w:ilvl w:val="0"/>
           <w:numId w:val="4"/>
@@ -1316,7 +1162,7 @@
     </w:p>
     <w:p>
       <w:pPr>
-        <w:pStyle w:val="ListParagraph"/>
+        <w:pStyle w:val="Listeavsnitt"/>
         <w:numPr>
           <w:ilvl w:val="0"/>
           <w:numId w:val="4"/>
@@ -1342,7 +1188,7 @@
     </w:p>
     <w:p>
       <w:pPr>
-        <w:pStyle w:val="ListParagraph"/>
+        <w:pStyle w:val="Listeavsnitt"/>
         <w:numPr>
           <w:ilvl w:val="0"/>
           <w:numId w:val="4"/>
@@ -1368,7 +1214,7 @@
     </w:p>
     <w:p>
       <w:pPr>
-        <w:pStyle w:val="ListParagraph"/>
+        <w:pStyle w:val="Listeavsnitt"/>
         <w:numPr>
           <w:ilvl w:val="0"/>
           <w:numId w:val="4"/>
@@ -1477,10 +1323,25 @@
       </w:r>
     </w:p>
     <w:p>
+      <w:pPr>
+        <w:rPr>
+          <w:color w:val="000000"/>
+          <w:shd w:val="clear" w:color="auto" w:fill="FFFFFF"/>
+        </w:rPr>
+      </w:pPr>
+      <w:r>
+        <w:rPr>
+          <w:color w:val="000000"/>
+          <w:shd w:val="clear" w:color="auto" w:fill="FFFFFF"/>
+        </w:rPr>
+        <w:t>Map</w:t>
+      </w:r>
+    </w:p>
+    <w:p>
       <w:hyperlink r:id="rId7" w:history="1">
         <w:r>
           <w:rPr>
-            <w:rStyle w:val="Hyperlink"/>
+            <w:rStyle w:val="Hyperkobling"/>
           </w:rPr>
           <w:t>https://unsplash.com/photos/N1gFsYf9AI0</w:t>
         </w:r>
@@ -1495,7 +1356,7 @@
       <w:hyperlink r:id="rId8" w:history="1">
         <w:r>
           <w:rPr>
-            <w:rStyle w:val="Hyperlink"/>
+            <w:rStyle w:val="Hyperkobling"/>
           </w:rPr>
           <w:t>https://pixabay.com/photos/trees-road-moonlight-avenue-3458478/</w:t>
         </w:r>
@@ -1503,37 +1364,19 @@
     </w:p>
     <w:p>
       <w:r>
-        <w:t>M</w:t>
-      </w:r>
-      <w:r>
-        <w:t>edieval-dark-gothic-witch</w:t>
-      </w:r>
-    </w:p>
-    <w:p>
+        <w:t>Castle</w:t>
+      </w:r>
+    </w:p>
+    <w:p>
+      <w:pPr>
+        <w:rPr>
+          <w:rStyle w:val="Hyperkobling"/>
+        </w:rPr>
+      </w:pPr>
       <w:hyperlink r:id="rId9" w:history="1">
         <w:r>
           <w:rPr>
-            <w:rStyle w:val="Hyperlink"/>
-          </w:rPr>
-          <w:t>https://pixabay.com/photos/fantasy-medieval-dark-gothic-witch-4422921/</w:t>
-        </w:r>
-      </w:hyperlink>
-    </w:p>
-    <w:p>
-      <w:r>
-        <w:t>Castle</w:t>
-      </w:r>
-    </w:p>
-    <w:p>
-      <w:pPr>
-        <w:rPr>
-          <w:rStyle w:val="Hyperlink"/>
-        </w:rPr>
-      </w:pPr>
-      <w:hyperlink r:id="rId10" w:history="1">
-        <w:r>
-          <w:rPr>
-            <w:rStyle w:val="Hyperlink"/>
+            <w:rStyle w:val="Hyperkobling"/>
           </w:rPr>
           <w:t>https://unsplash.com/photos/ITsonWRfU6o</w:t>
         </w:r>
@@ -1542,14 +1385,14 @@
     <w:p>
       <w:pPr>
         <w:rPr>
-          <w:rStyle w:val="Hyperlink"/>
-        </w:rPr>
-      </w:pPr>
-    </w:p>
-    <w:p>
-      <w:pPr>
-        <w:rPr>
-          <w:rStyle w:val="Hyperlink"/>
+          <w:rStyle w:val="Hyperkobling"/>
+        </w:rPr>
+      </w:pPr>
+    </w:p>
+    <w:p>
+      <w:pPr>
+        <w:rPr>
+          <w:rStyle w:val="Hyperkobling"/>
           <w:b/>
           <w:bCs/>
           <w:color w:val="auto"/>
@@ -1558,7 +1401,7 @@
       </w:pPr>
       <w:r>
         <w:rPr>
-          <w:rStyle w:val="Hyperlink"/>
+          <w:rStyle w:val="Hyperkobling"/>
           <w:b/>
           <w:bCs/>
           <w:color w:val="auto"/>
@@ -1570,14 +1413,14 @@
     <w:p>
       <w:pPr>
         <w:rPr>
-          <w:rStyle w:val="Hyperlink"/>
+          <w:rStyle w:val="Hyperkobling"/>
           <w:color w:val="auto"/>
           <w:u w:val="none"/>
         </w:rPr>
       </w:pPr>
       <w:r>
         <w:rPr>
-          <w:rStyle w:val="Hyperlink"/>
+          <w:rStyle w:val="Hyperkobling"/>
           <w:color w:val="auto"/>
           <w:u w:val="none"/>
         </w:rPr>
@@ -1587,23 +1430,23 @@
     <w:p>
       <w:pPr>
         <w:rPr>
-          <w:rStyle w:val="Hyperlink"/>
+          <w:rStyle w:val="Hyperkobling"/>
           <w:color w:val="auto"/>
           <w:u w:val="none"/>
         </w:rPr>
       </w:pPr>
       <w:r>
         <w:rPr>
-          <w:rStyle w:val="Hyperlink"/>
+          <w:rStyle w:val="Hyperkobling"/>
           <w:color w:val="auto"/>
           <w:u w:val="none"/>
         </w:rPr>
         <w:t xml:space="preserve">By Source, Fair use, </w:t>
       </w:r>
-      <w:hyperlink r:id="rId11" w:history="1">
+      <w:hyperlink r:id="rId10" w:history="1">
         <w:r>
           <w:rPr>
-            <w:rStyle w:val="Hyperlink"/>
+            <w:rStyle w:val="Hyperkobling"/>
           </w:rPr>
           <w:t>https://en.wikipedia.org/w/index.php?curid=58462381</w:t>
         </w:r>
@@ -1612,14 +1455,14 @@
     <w:p>
       <w:pPr>
         <w:rPr>
-          <w:rStyle w:val="Hyperlink"/>
+          <w:rStyle w:val="Hyperkobling"/>
           <w:color w:val="auto"/>
           <w:u w:val="none"/>
         </w:rPr>
       </w:pPr>
       <w:r>
         <w:rPr>
-          <w:rStyle w:val="Hyperlink"/>
+          <w:rStyle w:val="Hyperkobling"/>
           <w:color w:val="auto"/>
           <w:u w:val="none"/>
         </w:rPr>
@@ -1628,7 +1471,7 @@
       <w:proofErr w:type="gramStart"/>
       <w:r>
         <w:rPr>
-          <w:rStyle w:val="Hyperlink"/>
+          <w:rStyle w:val="Hyperkobling"/>
           <w:color w:val="auto"/>
           <w:u w:val="none"/>
         </w:rPr>
@@ -1637,7 +1480,7 @@
       <w:proofErr w:type="gramEnd"/>
       <w:r>
         <w:rPr>
-          <w:rStyle w:val="Hyperlink"/>
+          <w:rStyle w:val="Hyperkobling"/>
           <w:color w:val="auto"/>
           <w:u w:val="none"/>
         </w:rPr>
@@ -1647,7 +1490,7 @@
     <w:p>
       <w:pPr>
         <w:rPr>
-          <w:rStyle w:val="Hyperlink"/>
+          <w:rStyle w:val="Hyperkobling"/>
           <w:b/>
           <w:bCs/>
           <w:color w:val="auto"/>
@@ -1656,36 +1499,36 @@
       </w:pPr>
       <w:r>
         <w:rPr>
-          <w:rStyle w:val="Hyperlink"/>
+          <w:rStyle w:val="Hyperkobling"/>
           <w:b/>
           <w:bCs/>
           <w:color w:val="auto"/>
           <w:u w:val="none"/>
         </w:rPr>
-        <w:lastRenderedPageBreak/>
         <w:t>Icons</w:t>
       </w:r>
     </w:p>
     <w:p>
       <w:pPr>
         <w:rPr>
-          <w:rStyle w:val="Hyperlink"/>
+          <w:rStyle w:val="Hyperkobling"/>
           <w:color w:val="auto"/>
           <w:u w:val="none"/>
         </w:rPr>
       </w:pPr>
       <w:r>
         <w:rPr>
-          <w:rStyle w:val="Hyperlink"/>
+          <w:rStyle w:val="Hyperkobling"/>
           <w:color w:val="auto"/>
           <w:u w:val="none"/>
         </w:rPr>
+        <w:lastRenderedPageBreak/>
         <w:t xml:space="preserve">Source: </w:t>
       </w:r>
-      <w:hyperlink r:id="rId12" w:history="1">
+      <w:hyperlink r:id="rId11" w:history="1">
         <w:r>
           <w:rPr>
-            <w:rStyle w:val="Hyperlink"/>
+            <w:rStyle w:val="Hyperkobling"/>
           </w:rPr>
           <w:t>https://game-icons.net/tags/game-of-thrones.html</w:t>
         </w:r>
@@ -1694,14 +1537,14 @@
     <w:p>
       <w:pPr>
         <w:rPr>
-          <w:rStyle w:val="Hyperlink"/>
-        </w:rPr>
-      </w:pPr>
-    </w:p>
-    <w:p>
-      <w:pPr>
-        <w:rPr>
-          <w:rStyle w:val="Hyperlink"/>
+          <w:rStyle w:val="Hyperkobling"/>
+        </w:rPr>
+      </w:pPr>
+    </w:p>
+    <w:p>
+      <w:pPr>
+        <w:rPr>
+          <w:rStyle w:val="Hyperkobling"/>
           <w:b/>
           <w:bCs/>
           <w:color w:val="auto"/>
@@ -1710,7 +1553,7 @@
       </w:pPr>
       <w:r>
         <w:rPr>
-          <w:rStyle w:val="Hyperlink"/>
+          <w:rStyle w:val="Hyperkobling"/>
           <w:b/>
           <w:bCs/>
           <w:color w:val="auto"/>
@@ -1722,15 +1565,15 @@
     <w:p>
       <w:pPr>
         <w:rPr>
-          <w:rStyle w:val="Hyperlink"/>
+          <w:rStyle w:val="Hyperkobling"/>
           <w:color w:val="auto"/>
           <w:u w:val="none"/>
         </w:rPr>
       </w:pPr>
-      <w:hyperlink r:id="rId13" w:history="1">
+      <w:hyperlink r:id="rId12" w:history="1">
         <w:r>
           <w:rPr>
-            <w:rStyle w:val="Hyperlink"/>
+            <w:rStyle w:val="Hyperkobling"/>
           </w:rPr>
           <w:t>https://www.fonts4free.net/game-of-thrones-font.html</w:t>
         </w:r>
@@ -1743,7 +1586,6 @@
           <w:color w:val="000000" w:themeColor="text1"/>
           <w:sz w:val="40"/>
           <w:szCs w:val="40"/>
-          <w:lang w:val="nb-NO"/>
         </w:rPr>
       </w:pPr>
       <w:r>
@@ -1752,76 +1594,34 @@
           <w:color w:val="000000" w:themeColor="text1"/>
           <w:sz w:val="40"/>
           <w:szCs w:val="40"/>
-          <w:lang w:val="nb-NO"/>
-        </w:rPr>
-        <w:t xml:space="preserve">Game </w:t>
-      </w:r>
-      <w:proofErr w:type="spellStart"/>
+        </w:rPr>
+        <w:t>Game of thrones</w:t>
+      </w:r>
       <w:r>
         <w:rPr>
           <w:rFonts w:ascii="Game of Thrones" w:hAnsi="Game of Thrones"/>
           <w:color w:val="000000" w:themeColor="text1"/>
           <w:sz w:val="40"/>
           <w:szCs w:val="40"/>
-          <w:lang w:val="nb-NO"/>
-        </w:rPr>
-        <w:t>of</w:t>
-      </w:r>
-      <w:proofErr w:type="spellEnd"/>
-      <w:r>
-        <w:rPr>
-          <w:rFonts w:ascii="Game of Thrones" w:hAnsi="Game of Thrones"/>
-          <w:color w:val="000000" w:themeColor="text1"/>
-          <w:sz w:val="40"/>
-          <w:szCs w:val="40"/>
-          <w:lang w:val="nb-NO"/>
         </w:rPr>
         <w:t xml:space="preserve"> </w:t>
       </w:r>
-      <w:proofErr w:type="spellStart"/>
-      <w:r>
-        <w:rPr>
-          <w:rFonts w:ascii="Game of Thrones" w:hAnsi="Game of Thrones"/>
-          <w:color w:val="000000" w:themeColor="text1"/>
-          <w:sz w:val="40"/>
-          <w:szCs w:val="40"/>
-          <w:lang w:val="nb-NO"/>
-        </w:rPr>
-        <w:t>thrones</w:t>
-      </w:r>
-      <w:proofErr w:type="spellEnd"/>
-      <w:r>
-        <w:rPr>
-          <w:rFonts w:ascii="Game of Thrones" w:hAnsi="Game of Thrones"/>
-          <w:color w:val="000000" w:themeColor="text1"/>
-          <w:sz w:val="40"/>
-          <w:szCs w:val="40"/>
-          <w:lang w:val="nb-NO"/>
-        </w:rPr>
-        <w:t xml:space="preserve"> </w:t>
-      </w:r>
-    </w:p>
-    <w:p>
-      <w:pPr>
-        <w:rPr>
-          <w:lang w:val="nb-NO"/>
-        </w:rPr>
-      </w:pPr>
-      <w:hyperlink r:id="rId14" w:history="1">
+    </w:p>
+    <w:p>
+      <w:hyperlink r:id="rId13" w:history="1">
         <w:r>
           <w:rPr>
-            <w:rStyle w:val="Hyperlink"/>
-            <w:lang w:val="nb-NO"/>
+            <w:rStyle w:val="Hyperkobling"/>
           </w:rPr>
           <w:t>https://fontmeme.com/permalink/200224/c832edeaa63af12a9a95ae29baec1147.png</w:t>
         </w:r>
       </w:hyperlink>
     </w:p>
     <w:p>
-      <w:hyperlink r:id="rId15" w:history="1">
+      <w:hyperlink r:id="rId14" w:history="1">
         <w:r>
           <w:rPr>
-            <w:rStyle w:val="Hyperlink"/>
+            <w:rStyle w:val="Hyperkobling"/>
           </w:rPr>
           <w:t>https://fontmeme.com/game-of-thrones-font/</w:t>
         </w:r>
@@ -2009,7 +1809,7 @@
     </w:p>
     <w:p>
       <w:pPr>
-        <w:pStyle w:val="ListParagraph"/>
+        <w:pStyle w:val="Listeavsnitt"/>
         <w:numPr>
           <w:ilvl w:val="0"/>
           <w:numId w:val="6"/>
@@ -2027,7 +1827,7 @@
     </w:p>
     <w:p>
       <w:pPr>
-        <w:pStyle w:val="ListParagraph"/>
+        <w:pStyle w:val="Listeavsnitt"/>
         <w:numPr>
           <w:ilvl w:val="0"/>
           <w:numId w:val="6"/>
@@ -2045,7 +1845,7 @@
     </w:p>
     <w:p>
       <w:pPr>
-        <w:pStyle w:val="ListParagraph"/>
+        <w:pStyle w:val="Listeavsnitt"/>
         <w:numPr>
           <w:ilvl w:val="0"/>
           <w:numId w:val="6"/>
@@ -2111,7 +1911,7 @@
     </w:p>
     <w:p>
       <w:pPr>
-        <w:pStyle w:val="ListParagraph"/>
+        <w:pStyle w:val="Listeavsnitt"/>
         <w:numPr>
           <w:ilvl w:val="0"/>
           <w:numId w:val="6"/>
@@ -2153,7 +1953,7 @@
     </w:p>
     <w:p>
       <w:pPr>
-        <w:pStyle w:val="ListParagraph"/>
+        <w:pStyle w:val="Listeavsnitt"/>
         <w:numPr>
           <w:ilvl w:val="0"/>
           <w:numId w:val="6"/>
@@ -2217,7 +2017,7 @@
     </w:p>
     <w:p>
       <w:pPr>
-        <w:pStyle w:val="ListParagraph"/>
+        <w:pStyle w:val="Listeavsnitt"/>
         <w:numPr>
           <w:ilvl w:val="0"/>
           <w:numId w:val="6"/>
@@ -2259,7 +2059,7 @@
     </w:p>
     <w:p>
       <w:pPr>
-        <w:pStyle w:val="ListParagraph"/>
+        <w:pStyle w:val="Listeavsnitt"/>
         <w:numPr>
           <w:ilvl w:val="0"/>
           <w:numId w:val="6"/>
@@ -2396,6 +2196,7 @@
           <w:sz w:val="32"/>
           <w:szCs w:val="32"/>
         </w:rPr>
+        <w:lastRenderedPageBreak/>
         <w:t>JS notes</w:t>
       </w:r>
     </w:p>
@@ -2436,10 +2237,10 @@
       <w:r>
         <w:t xml:space="preserve">Source: </w:t>
       </w:r>
-      <w:hyperlink r:id="rId16" w:history="1">
+      <w:hyperlink r:id="rId15" w:history="1">
         <w:r>
           <w:rPr>
-            <w:rStyle w:val="Hyperlink"/>
+            <w:rStyle w:val="Hyperkobling"/>
           </w:rPr>
           <w:t>https://www.valentinog.com/blog/jsdoc/</w:t>
         </w:r>
@@ -2448,16 +2249,16 @@
     <w:p>
       <w:pPr>
         <w:rPr>
-          <w:rStyle w:val="Hyperlink"/>
+          <w:rStyle w:val="Hyperkobling"/>
         </w:rPr>
       </w:pPr>
       <w:r>
         <w:t xml:space="preserve">Source: </w:t>
       </w:r>
-      <w:hyperlink r:id="rId17" w:history="1">
+      <w:hyperlink r:id="rId16" w:history="1">
         <w:r>
           <w:rPr>
-            <w:rStyle w:val="Hyperlink"/>
+            <w:rStyle w:val="Hyperkobling"/>
           </w:rPr>
           <w:t>https://jsdoc.app/tags-param.html</w:t>
         </w:r>
@@ -2466,16 +2267,14 @@
     <w:p>
       <w:pPr>
         <w:rPr>
-          <w:rStyle w:val="Hyperlink"/>
-        </w:rPr>
-      </w:pPr>
-      <w:bookmarkStart w:id="0" w:name="_GoBack"/>
-      <w:bookmarkEnd w:id="0"/>
-    </w:p>
-    <w:p>
-      <w:pPr>
-        <w:rPr>
-          <w:rStyle w:val="Hyperlink"/>
+          <w:rStyle w:val="Hyperkobling"/>
+        </w:rPr>
+      </w:pPr>
+    </w:p>
+    <w:p>
+      <w:pPr>
+        <w:rPr>
+          <w:rStyle w:val="Hyperkobling"/>
           <w:b/>
           <w:bCs/>
           <w:color w:val="auto"/>
@@ -2486,7 +2285,7 @@
       </w:pPr>
       <w:r>
         <w:rPr>
-          <w:rStyle w:val="Hyperlink"/>
+          <w:rStyle w:val="Hyperkobling"/>
           <w:b/>
           <w:bCs/>
           <w:color w:val="auto"/>
@@ -2513,7 +2312,7 @@
 </file>
 
 <file path=word/numbering.xml><?xml version="1.0" encoding="utf-8"?>
-<w:numbering xmlns:wpc="http://schemas.microsoft.com/office/word/2010/wordprocessingCanvas" xmlns:cx="http://schemas.microsoft.com/office/drawing/2014/chartex" xmlns:cx1="http://schemas.microsoft.com/office/drawing/2015/9/8/chartex" xmlns:cx2="http://schemas.microsoft.com/office/drawing/2015/10/21/chartex" xmlns:cx3="http://schemas.microsoft.com/office/drawing/2016/5/9/chartex" xmlns:cx4="http://schemas.microsoft.com/office/drawing/2016/5/10/chartex" xmlns:cx5="http://schemas.microsoft.com/office/drawing/2016/5/11/chartex" xmlns:cx6="http://schemas.microsoft.com/office/drawing/2016/5/12/chartex" xmlns:cx7="http://schemas.microsoft.com/office/drawing/2016/5/13/chartex" xmlns:cx8="http://schemas.microsoft.com/office/drawing/2016/5/14/chartex" xmlns:mc="http://schemas.openxmlformats.org/markup-compatibility/2006" xmlns:aink="http://schemas.microsoft.com/office/drawing/2016/ink" xmlns:am3d="http://schemas.microsoft.com/office/drawing/2017/model3d" xmlns:o="urn:schemas-microsoft-com:office:office" xmlns:r="http://schemas.openxmlformats.org/officeDocument/2006/relationships" xmlns:m="http://schemas.openxmlformats.org/officeDocument/2006/math" xmlns:v="urn:schemas-microsoft-com:vml" xmlns:wp14="http://schemas.microsoft.com/office/word/2010/wordprocessingDrawing" xmlns:wp="http://schemas.openxmlformats.org/drawingml/2006/wordprocessingDrawing" xmlns:w10="urn:schemas-microsoft-com:office:word" xmlns:w="http://schemas.openxmlformats.org/wordprocessingml/2006/main" xmlns:w14="http://schemas.microsoft.com/office/word/2010/wordml" xmlns:w15="http://schemas.microsoft.com/office/word/2012/wordml" xmlns:w16cid="http://schemas.microsoft.com/office/word/2016/wordml/cid" xmlns:w16se="http://schemas.microsoft.com/office/word/2015/wordml/symex" xmlns:wpg="http://schemas.microsoft.com/office/word/2010/wordprocessingGroup" xmlns:wpi="http://schemas.microsoft.com/office/word/2010/wordprocessingInk" xmlns:wne="http://schemas.microsoft.com/office/word/2006/wordml" xmlns:wps="http://schemas.microsoft.com/office/word/2010/wordprocessingShape" mc:Ignorable="w14 w15 w16se w16cid wp14">
+<w:numbering xmlns:wpc="http://schemas.microsoft.com/office/word/2010/wordprocessingCanvas" xmlns:cx="http://schemas.microsoft.com/office/drawing/2014/chartex" xmlns:cx1="http://schemas.microsoft.com/office/drawing/2015/9/8/chartex" xmlns:cx2="http://schemas.microsoft.com/office/drawing/2015/10/21/chartex" xmlns:cx3="http://schemas.microsoft.com/office/drawing/2016/5/9/chartex" xmlns:cx4="http://schemas.microsoft.com/office/drawing/2016/5/10/chartex" xmlns:cx5="http://schemas.microsoft.com/office/drawing/2016/5/11/chartex" xmlns:cx6="http://schemas.microsoft.com/office/drawing/2016/5/12/chartex" xmlns:cx7="http://schemas.microsoft.com/office/drawing/2016/5/13/chartex" xmlns:cx8="http://schemas.microsoft.com/office/drawing/2016/5/14/chartex" xmlns:mc="http://schemas.openxmlformats.org/markup-compatibility/2006" xmlns:aink="http://schemas.microsoft.com/office/drawing/2016/ink" xmlns:am3d="http://schemas.microsoft.com/office/drawing/2017/model3d" xmlns:o="urn:schemas-microsoft-com:office:office" xmlns:r="http://schemas.openxmlformats.org/officeDocument/2006/relationships" xmlns:m="http://schemas.openxmlformats.org/officeDocument/2006/math" xmlns:v="urn:schemas-microsoft-com:vml" xmlns:wp14="http://schemas.microsoft.com/office/word/2010/wordprocessingDrawing" xmlns:wp="http://schemas.openxmlformats.org/drawingml/2006/wordprocessingDrawing" xmlns:w10="urn:schemas-microsoft-com:office:word" xmlns:w="http://schemas.openxmlformats.org/wordprocessingml/2006/main" xmlns:w14="http://schemas.microsoft.com/office/word/2010/wordml" xmlns:w15="http://schemas.microsoft.com/office/word/2012/wordml" xmlns:w16cex="http://schemas.microsoft.com/office/word/2018/wordml/cex" xmlns:w16cid="http://schemas.microsoft.com/office/word/2016/wordml/cid" xmlns:w16="http://schemas.microsoft.com/office/word/2018/wordml" xmlns:w16se="http://schemas.microsoft.com/office/word/2015/wordml/symex" xmlns:wpg="http://schemas.microsoft.com/office/word/2010/wordprocessingGroup" xmlns:wpi="http://schemas.microsoft.com/office/word/2010/wordprocessingInk" xmlns:wne="http://schemas.microsoft.com/office/word/2006/wordml" xmlns:wps="http://schemas.microsoft.com/office/word/2010/wordprocessingShape" mc:Ignorable="w14 w15 w16se w16cid w16 w16cex wp14">
   <w:abstractNum w:abstractNumId="0" w15:restartNumberingAfterBreak="0">
     <w:nsid w:val="046B35A8"/>
     <w:multiLevelType w:val="hybridMultilevel"/>
@@ -3187,7 +2986,7 @@
 </file>
 
 <file path=word/styles.xml><?xml version="1.0" encoding="utf-8"?>
-<w:styles xmlns:mc="http://schemas.openxmlformats.org/markup-compatibility/2006" xmlns:r="http://schemas.openxmlformats.org/officeDocument/2006/relationships" xmlns:w="http://schemas.openxmlformats.org/wordprocessingml/2006/main" xmlns:w14="http://schemas.microsoft.com/office/word/2010/wordml" xmlns:w15="http://schemas.microsoft.com/office/word/2012/wordml" xmlns:w16cid="http://schemas.microsoft.com/office/word/2016/wordml/cid" xmlns:w16se="http://schemas.microsoft.com/office/word/2015/wordml/symex" mc:Ignorable="w14 w15 w16se w16cid">
+<w:styles xmlns:mc="http://schemas.openxmlformats.org/markup-compatibility/2006" xmlns:r="http://schemas.openxmlformats.org/officeDocument/2006/relationships" xmlns:w="http://schemas.openxmlformats.org/wordprocessingml/2006/main" xmlns:w14="http://schemas.microsoft.com/office/word/2010/wordml" xmlns:w15="http://schemas.microsoft.com/office/word/2012/wordml" xmlns:w16cex="http://schemas.microsoft.com/office/word/2018/wordml/cex" xmlns:w16cid="http://schemas.microsoft.com/office/word/2016/wordml/cid" xmlns:w16="http://schemas.microsoft.com/office/word/2018/wordml" xmlns:w16se="http://schemas.microsoft.com/office/word/2015/wordml/symex" mc:Ignorable="w14 w15 w16se w16cid w16 w16cex">
   <w:docDefaults>
     <w:rPrDefault>
       <w:rPr>
@@ -3585,13 +3384,13 @@
     <w:name w:val="Normal"/>
     <w:qFormat/>
   </w:style>
-  <w:style w:type="character" w:default="1" w:styleId="DefaultParagraphFont">
+  <w:style w:type="character" w:default="1" w:styleId="Standardskriftforavsnitt">
     <w:name w:val="Default Paragraph Font"/>
     <w:uiPriority w:val="1"/>
     <w:semiHidden/>
     <w:unhideWhenUsed/>
   </w:style>
-  <w:style w:type="table" w:default="1" w:styleId="TableNormal">
+  <w:style w:type="table" w:default="1" w:styleId="Vanligtabell">
     <w:name w:val="Normal Table"/>
     <w:uiPriority w:val="99"/>
     <w:semiHidden/>
@@ -3606,13 +3405,13 @@
       </w:tblCellMar>
     </w:tblPr>
   </w:style>
-  <w:style w:type="numbering" w:default="1" w:styleId="NoList">
+  <w:style w:type="numbering" w:default="1" w:styleId="Ingenliste">
     <w:name w:val="No List"/>
     <w:uiPriority w:val="99"/>
     <w:semiHidden/>
     <w:unhideWhenUsed/>
   </w:style>
-  <w:style w:type="paragraph" w:styleId="ListParagraph">
+  <w:style w:type="paragraph" w:styleId="Listeavsnitt">
     <w:name w:val="List Paragraph"/>
     <w:basedOn w:val="Normal"/>
     <w:uiPriority w:val="34"/>
@@ -3623,9 +3422,9 @@
       <w:contextualSpacing/>
     </w:pPr>
   </w:style>
-  <w:style w:type="character" w:styleId="Hyperlink">
+  <w:style w:type="character" w:styleId="Hyperkobling">
     <w:name w:val="Hyperlink"/>
-    <w:basedOn w:val="DefaultParagraphFont"/>
+    <w:basedOn w:val="Standardskriftforavsnitt"/>
     <w:uiPriority w:val="99"/>
     <w:unhideWhenUsed/>
     <w:rsid w:val="00800473"/>
@@ -3634,9 +3433,9 @@
       <w:u w:val="single"/>
     </w:rPr>
   </w:style>
-  <w:style w:type="character" w:styleId="UnresolvedMention">
+  <w:style w:type="character" w:styleId="Ulstomtale">
     <w:name w:val="Unresolved Mention"/>
-    <w:basedOn w:val="DefaultParagraphFont"/>
+    <w:basedOn w:val="Standardskriftforavsnitt"/>
     <w:uiPriority w:val="99"/>
     <w:semiHidden/>
     <w:unhideWhenUsed/>

</xml_diff>